<commit_message>
Se realizan algunas correcciones
</commit_message>
<xml_diff>
--- a/repository/S.A.P.O/Producto/Iteraciones/Iteracion_04/01_Documento_Negocio/Estudio Inicial.docx
+++ b/repository/S.A.P.O/Producto/Iteraciones/Iteracion_04/01_Documento_Negocio/Estudio Inicial.docx
@@ -117,7 +117,7 @@
                 <v:imagedata r:id="rId9" o:title=""/>
                 <w10:wrap type="tight"/>
               </v:shape>
-              <o:OLEObject Type="Embed" ProgID="PBrush" ShapeID="_x0000_s1033" DrawAspect="Content" ObjectID="_1442150286" r:id="rId10"/>
+              <o:OLEObject Type="Embed" ProgID="PBrush" ShapeID="_x0000_s1033" DrawAspect="Content" ObjectID="_1445720311" r:id="rId10"/>
             </w:pict>
           </w:r>
           <w:r>
@@ -1105,6 +1105,86 @@
               </w:p>
             </w:tc>
           </w:tr>
+          <w:tr>
+            <w:tc>
+              <w:tcPr>
+                <w:tcW w:w="619" w:type="pct"/>
+                <w:shd w:val="clear" w:color="auto" w:fill="FFFFFF"/>
+              </w:tcPr>
+              <w:p>
+                <w:pPr>
+                  <w:spacing w:after="0" w:line="240" w:lineRule="auto"/>
+                  <w:ind w:left="360"/>
+                  <w:rPr>
+                    <w:rFonts w:ascii="Arial" w:hAnsi="Arial" w:cs="Arial"/>
+                    <w:szCs w:val="28"/>
+                  </w:rPr>
+                </w:pPr>
+                <w:r>
+                  <w:rPr>
+                    <w:rFonts w:ascii="Arial" w:hAnsi="Arial" w:cs="Arial"/>
+                    <w:szCs w:val="28"/>
+                  </w:rPr>
+                  <w:t>1.3</w:t>
+                </w:r>
+              </w:p>
+            </w:tc>
+            <w:tc>
+              <w:tcPr>
+                <w:tcW w:w="2116" w:type="pct"/>
+                <w:shd w:val="clear" w:color="auto" w:fill="FFFFFF"/>
+              </w:tcPr>
+              <w:p>
+                <w:pPr>
+                  <w:spacing w:after="0" w:line="240" w:lineRule="auto"/>
+                  <w:ind w:left="96"/>
+                  <w:rPr>
+                    <w:rFonts w:ascii="Arial" w:hAnsi="Arial" w:cs="Arial"/>
+                    <w:szCs w:val="28"/>
+                  </w:rPr>
+                </w:pPr>
+              </w:p>
+            </w:tc>
+            <w:tc>
+              <w:tcPr>
+                <w:tcW w:w="971" w:type="pct"/>
+                <w:shd w:val="clear" w:color="auto" w:fill="FFFFFF"/>
+              </w:tcPr>
+              <w:p>
+                <w:pPr>
+                  <w:spacing w:after="0" w:line="240" w:lineRule="auto"/>
+                  <w:ind w:left="360"/>
+                  <w:rPr>
+                    <w:rFonts w:ascii="Arial" w:hAnsi="Arial" w:cs="Arial"/>
+                    <w:szCs w:val="28"/>
+                  </w:rPr>
+                </w:pPr>
+                <w:r>
+                  <w:rPr>
+                    <w:rFonts w:ascii="Arial" w:hAnsi="Arial" w:cs="Arial"/>
+                    <w:szCs w:val="28"/>
+                  </w:rPr>
+                  <w:t>11/11/2013</w:t>
+                </w:r>
+              </w:p>
+            </w:tc>
+            <w:tc>
+              <w:tcPr>
+                <w:tcW w:w="1294" w:type="pct"/>
+                <w:shd w:val="clear" w:color="auto" w:fill="FFFFFF"/>
+              </w:tcPr>
+              <w:p>
+                <w:pPr>
+                  <w:spacing w:after="0" w:line="240" w:lineRule="auto"/>
+                  <w:ind w:left="360"/>
+                  <w:rPr>
+                    <w:rFonts w:ascii="Arial" w:hAnsi="Arial" w:cs="Arial"/>
+                    <w:szCs w:val="28"/>
+                  </w:rPr>
+                </w:pPr>
+              </w:p>
+            </w:tc>
+          </w:tr>
         </w:tbl>
         <w:p>
           <w:pPr>
@@ -1202,7 +1282,7 @@
                 </w:rPr>
                 <w:fldChar w:fldCharType="separate"/>
               </w:r>
-              <w:hyperlink w:anchor="_Toc366597593" w:history="1">
+              <w:hyperlink w:anchor="_Toc371977602" w:history="1">
                 <w:r>
                   <w:rPr>
                     <w:rStyle w:val="Hipervnculo"/>
@@ -1229,7 +1309,7 @@
                     <w:noProof/>
                     <w:webHidden/>
                   </w:rPr>
-                  <w:instrText xml:space="preserve"> PAGEREF _Toc366597593 \h </w:instrText>
+                  <w:instrText xml:space="preserve"> PAGEREF _Toc371977602 \h </w:instrText>
                 </w:r>
                 <w:r>
                   <w:rPr>
@@ -1271,7 +1351,7 @@
                   <w:lang w:val="es-AR"/>
                 </w:rPr>
               </w:pPr>
-              <w:hyperlink w:anchor="_Toc366597594" w:history="1">
+              <w:hyperlink w:anchor="_Toc371977603" w:history="1">
                 <w:r>
                   <w:rPr>
                     <w:rStyle w:val="Hipervnculo"/>
@@ -1298,7 +1378,7 @@
                     <w:noProof/>
                     <w:webHidden/>
                   </w:rPr>
-                  <w:instrText xml:space="preserve"> PAGEREF _Toc366597594 \h </w:instrText>
+                  <w:instrText xml:space="preserve"> PAGEREF _Toc371977603 \h </w:instrText>
                 </w:r>
                 <w:r>
                   <w:rPr>
@@ -1340,7 +1420,7 @@
                   <w:lang w:val="es-AR"/>
                 </w:rPr>
               </w:pPr>
-              <w:hyperlink w:anchor="_Toc366597595" w:history="1">
+              <w:hyperlink w:anchor="_Toc371977604" w:history="1">
                 <w:r>
                   <w:rPr>
                     <w:rStyle w:val="Hipervnculo"/>
@@ -1367,7 +1447,7 @@
                     <w:noProof/>
                     <w:webHidden/>
                   </w:rPr>
-                  <w:instrText xml:space="preserve"> PAGEREF _Toc366597595 \h </w:instrText>
+                  <w:instrText xml:space="preserve"> PAGEREF _Toc371977604 \h </w:instrText>
                 </w:r>
                 <w:r>
                   <w:rPr>
@@ -1409,7 +1489,7 @@
                   <w:lang w:val="es-AR"/>
                 </w:rPr>
               </w:pPr>
-              <w:hyperlink w:anchor="_Toc366597596" w:history="1">
+              <w:hyperlink w:anchor="_Toc371977605" w:history="1">
                 <w:r>
                   <w:rPr>
                     <w:rStyle w:val="Hipervnculo"/>
@@ -1436,7 +1516,7 @@
                     <w:noProof/>
                     <w:webHidden/>
                   </w:rPr>
-                  <w:instrText xml:space="preserve"> PAGEREF _Toc366597596 \h </w:instrText>
+                  <w:instrText xml:space="preserve"> PAGEREF _Toc371977605 \h </w:instrText>
                 </w:r>
                 <w:r>
                   <w:rPr>
@@ -1478,7 +1558,7 @@
                   <w:lang w:val="es-AR"/>
                 </w:rPr>
               </w:pPr>
-              <w:hyperlink w:anchor="_Toc366597597" w:history="1">
+              <w:hyperlink w:anchor="_Toc371977606" w:history="1">
                 <w:r>
                   <w:rPr>
                     <w:rStyle w:val="Hipervnculo"/>
@@ -1505,7 +1585,7 @@
                     <w:noProof/>
                     <w:webHidden/>
                   </w:rPr>
-                  <w:instrText xml:space="preserve"> PAGEREF _Toc366597597 \h </w:instrText>
+                  <w:instrText xml:space="preserve"> PAGEREF _Toc371977606 \h </w:instrText>
                 </w:r>
                 <w:r>
                   <w:rPr>
@@ -1547,7 +1627,7 @@
                   <w:lang w:val="es-AR"/>
                 </w:rPr>
               </w:pPr>
-              <w:hyperlink w:anchor="_Toc366597598" w:history="1">
+              <w:hyperlink w:anchor="_Toc371977607" w:history="1">
                 <w:r>
                   <w:rPr>
                     <w:rStyle w:val="Hipervnculo"/>
@@ -1574,7 +1654,7 @@
                     <w:noProof/>
                     <w:webHidden/>
                   </w:rPr>
-                  <w:instrText xml:space="preserve"> PAGEREF _Toc366597598 \h </w:instrText>
+                  <w:instrText xml:space="preserve"> PAGEREF _Toc371977607 \h </w:instrText>
                 </w:r>
                 <w:r>
                   <w:rPr>
@@ -1616,7 +1696,7 @@
                   <w:lang w:val="es-AR"/>
                 </w:rPr>
               </w:pPr>
-              <w:hyperlink w:anchor="_Toc366597599" w:history="1">
+              <w:hyperlink w:anchor="_Toc371977608" w:history="1">
                 <w:r>
                   <w:rPr>
                     <w:rStyle w:val="Hipervnculo"/>
@@ -1643,7 +1723,7 @@
                     <w:noProof/>
                     <w:webHidden/>
                   </w:rPr>
-                  <w:instrText xml:space="preserve"> PAGEREF _Toc366597599 \h </w:instrText>
+                  <w:instrText xml:space="preserve"> PAGEREF _Toc371977608 \h </w:instrText>
                 </w:r>
                 <w:r>
                   <w:rPr>
@@ -1685,7 +1765,7 @@
                   <w:lang w:val="es-AR"/>
                 </w:rPr>
               </w:pPr>
-              <w:hyperlink w:anchor="_Toc366597600" w:history="1">
+              <w:hyperlink w:anchor="_Toc371977609" w:history="1">
                 <w:r>
                   <w:rPr>
                     <w:rStyle w:val="Hipervnculo"/>
@@ -1712,7 +1792,7 @@
                     <w:noProof/>
                     <w:webHidden/>
                   </w:rPr>
-                  <w:instrText xml:space="preserve"> PAGEREF _Toc366597600 \h </w:instrText>
+                  <w:instrText xml:space="preserve"> PAGEREF _Toc371977609 \h </w:instrText>
                 </w:r>
                 <w:r>
                   <w:rPr>
@@ -1754,7 +1834,7 @@
                   <w:lang w:val="es-AR"/>
                 </w:rPr>
               </w:pPr>
-              <w:hyperlink w:anchor="_Toc366597601" w:history="1">
+              <w:hyperlink w:anchor="_Toc371977610" w:history="1">
                 <w:r>
                   <w:rPr>
                     <w:rStyle w:val="Hipervnculo"/>
@@ -1781,7 +1861,7 @@
                     <w:noProof/>
                     <w:webHidden/>
                   </w:rPr>
-                  <w:instrText xml:space="preserve"> PAGEREF _Toc366597601 \h </w:instrText>
+                  <w:instrText xml:space="preserve"> PAGEREF _Toc371977610 \h </w:instrText>
                 </w:r>
                 <w:r>
                   <w:rPr>
@@ -1823,7 +1903,7 @@
                   <w:lang w:val="es-AR"/>
                 </w:rPr>
               </w:pPr>
-              <w:hyperlink w:anchor="_Toc366597602" w:history="1">
+              <w:hyperlink w:anchor="_Toc371977611" w:history="1">
                 <w:r>
                   <w:rPr>
                     <w:rStyle w:val="Hipervnculo"/>
@@ -1850,7 +1930,7 @@
                     <w:noProof/>
                     <w:webHidden/>
                   </w:rPr>
-                  <w:instrText xml:space="preserve"> PAGEREF _Toc366597602 \h </w:instrText>
+                  <w:instrText xml:space="preserve"> PAGEREF _Toc371977611 \h </w:instrText>
                 </w:r>
                 <w:r>
                   <w:rPr>
@@ -1892,7 +1972,7 @@
                   <w:lang w:val="es-AR"/>
                 </w:rPr>
               </w:pPr>
-              <w:hyperlink w:anchor="_Toc366597603" w:history="1">
+              <w:hyperlink w:anchor="_Toc371977612" w:history="1">
                 <w:r>
                   <w:rPr>
                     <w:rStyle w:val="Hipervnculo"/>
@@ -1920,7 +2000,7 @@
                     <w:noProof/>
                     <w:webHidden/>
                   </w:rPr>
-                  <w:instrText xml:space="preserve"> PAGEREF _Toc366597603 \h </w:instrText>
+                  <w:instrText xml:space="preserve"> PAGEREF _Toc371977612 \h </w:instrText>
                 </w:r>
                 <w:r>
                   <w:rPr>
@@ -1962,7 +2042,7 @@
                   <w:lang w:val="es-AR"/>
                 </w:rPr>
               </w:pPr>
-              <w:hyperlink w:anchor="_Toc366597604" w:history="1">
+              <w:hyperlink w:anchor="_Toc371977613" w:history="1">
                 <w:r>
                   <w:rPr>
                     <w:rStyle w:val="Hipervnculo"/>
@@ -1990,7 +2070,7 @@
                     <w:noProof/>
                     <w:webHidden/>
                   </w:rPr>
-                  <w:instrText xml:space="preserve"> PAGEREF _Toc366597604 \h </w:instrText>
+                  <w:instrText xml:space="preserve"> PAGEREF _Toc371977613 \h </w:instrText>
                 </w:r>
                 <w:r>
                   <w:rPr>
@@ -2032,7 +2112,7 @@
                   <w:lang w:val="es-AR"/>
                 </w:rPr>
               </w:pPr>
-              <w:hyperlink w:anchor="_Toc366597605" w:history="1">
+              <w:hyperlink w:anchor="_Toc371977614" w:history="1">
                 <w:r>
                   <w:rPr>
                     <w:rStyle w:val="Hipervnculo"/>
@@ -2059,7 +2139,7 @@
                     <w:noProof/>
                     <w:webHidden/>
                   </w:rPr>
-                  <w:instrText xml:space="preserve"> PAGEREF _Toc366597605 \h </w:instrText>
+                  <w:instrText xml:space="preserve"> PAGEREF _Toc371977614 \h </w:instrText>
                 </w:r>
                 <w:r>
                   <w:rPr>
@@ -2101,7 +2181,7 @@
                   <w:lang w:val="es-AR"/>
                 </w:rPr>
               </w:pPr>
-              <w:hyperlink w:anchor="_Toc366597606" w:history="1">
+              <w:hyperlink w:anchor="_Toc371977615" w:history="1">
                 <w:r>
                   <w:rPr>
                     <w:rStyle w:val="Hipervnculo"/>
@@ -2128,7 +2208,7 @@
                     <w:noProof/>
                     <w:webHidden/>
                   </w:rPr>
-                  <w:instrText xml:space="preserve"> PAGEREF _Toc366597606 \h </w:instrText>
+                  <w:instrText xml:space="preserve"> PAGEREF _Toc371977615 \h </w:instrText>
                 </w:r>
                 <w:r>
                   <w:rPr>
@@ -2170,13 +2250,13 @@
                   <w:lang w:val="es-AR"/>
                 </w:rPr>
               </w:pPr>
-              <w:hyperlink w:anchor="_Toc366597607" w:history="1">
+              <w:hyperlink w:anchor="_Toc371977616" w:history="1">
                 <w:r>
                   <w:rPr>
                     <w:rStyle w:val="Hipervnculo"/>
                     <w:noProof/>
                   </w:rPr>
-                  <w:t>Proceso de Confección del Diagnóstico</w:t>
+                  <w:t>Proceso de Registro de Diagnóstico</w:t>
                 </w:r>
                 <w:r>
                   <w:rPr>
@@ -2197,7 +2277,7 @@
                     <w:noProof/>
                     <w:webHidden/>
                   </w:rPr>
-                  <w:instrText xml:space="preserve"> PAGEREF _Toc366597607 \h </w:instrText>
+                  <w:instrText xml:space="preserve"> PAGEREF _Toc371977616 \h </w:instrText>
                 </w:r>
                 <w:r>
                   <w:rPr>
@@ -2239,7 +2319,7 @@
                   <w:lang w:val="es-AR"/>
                 </w:rPr>
               </w:pPr>
-              <w:hyperlink w:anchor="_Toc366597608" w:history="1">
+              <w:hyperlink w:anchor="_Toc371977617" w:history="1">
                 <w:r>
                   <w:rPr>
                     <w:rStyle w:val="Hipervnculo"/>
@@ -2266,7 +2346,7 @@
                     <w:noProof/>
                     <w:webHidden/>
                   </w:rPr>
-                  <w:instrText xml:space="preserve"> PAGEREF _Toc366597608 \h </w:instrText>
+                  <w:instrText xml:space="preserve"> PAGEREF _Toc371977617 \h </w:instrText>
                 </w:r>
                 <w:r>
                   <w:rPr>
@@ -2308,7 +2388,7 @@
                   <w:lang w:val="es-AR"/>
                 </w:rPr>
               </w:pPr>
-              <w:hyperlink w:anchor="_Toc366597609" w:history="1">
+              <w:hyperlink w:anchor="_Toc371977618" w:history="1">
                 <w:r>
                   <w:rPr>
                     <w:rStyle w:val="Hipervnculo"/>
@@ -2335,7 +2415,7 @@
                     <w:noProof/>
                     <w:webHidden/>
                   </w:rPr>
-                  <w:instrText xml:space="preserve"> PAGEREF _Toc366597609 \h </w:instrText>
+                  <w:instrText xml:space="preserve"> PAGEREF _Toc371977618 \h </w:instrText>
                 </w:r>
                 <w:r>
                   <w:rPr>
@@ -2368,7 +2448,7 @@
             </w:p>
             <w:p>
               <w:pPr>
-                <w:pStyle w:val="TDC2"/>
+                <w:pStyle w:val="TDC1"/>
                 <w:tabs>
                   <w:tab w:val="right" w:leader="dot" w:pos="8828"/>
                 </w:tabs>
@@ -2377,7 +2457,7 @@
                   <w:lang w:val="es-AR"/>
                 </w:rPr>
               </w:pPr>
-              <w:hyperlink w:anchor="_Toc366597610" w:history="1">
+              <w:hyperlink w:anchor="_Toc371977619" w:history="1">
                 <w:r>
                   <w:rPr>
                     <w:rStyle w:val="Hipervnculo"/>
@@ -2404,7 +2484,7 @@
                     <w:noProof/>
                     <w:webHidden/>
                   </w:rPr>
-                  <w:instrText xml:space="preserve"> PAGEREF _Toc366597610 \h </w:instrText>
+                  <w:instrText xml:space="preserve"> PAGEREF _Toc371977619 \h </w:instrText>
                 </w:r>
                 <w:r>
                   <w:rPr>
@@ -2437,7 +2517,7 @@
             </w:p>
             <w:p>
               <w:pPr>
-                <w:pStyle w:val="TDC2"/>
+                <w:pStyle w:val="TDC1"/>
                 <w:tabs>
                   <w:tab w:val="right" w:leader="dot" w:pos="8828"/>
                 </w:tabs>
@@ -2446,7 +2526,7 @@
                   <w:lang w:val="es-AR"/>
                 </w:rPr>
               </w:pPr>
-              <w:hyperlink w:anchor="_Toc366597611" w:history="1">
+              <w:hyperlink w:anchor="_Toc371977620" w:history="1">
                 <w:r>
                   <w:rPr>
                     <w:rStyle w:val="Hipervnculo"/>
@@ -2474,7 +2554,7 @@
                     <w:noProof/>
                     <w:webHidden/>
                   </w:rPr>
-                  <w:instrText xml:space="preserve"> PAGEREF _Toc366597611 \h </w:instrText>
+                  <w:instrText xml:space="preserve"> PAGEREF _Toc371977620 \h </w:instrText>
                 </w:r>
                 <w:r>
                   <w:rPr>
@@ -2557,7 +2637,7 @@
           <w:pPr>
             <w:pStyle w:val="Ttulo1"/>
           </w:pPr>
-          <w:bookmarkStart w:id="1" w:name="_Toc366597593"/>
+          <w:bookmarkStart w:id="1" w:name="_Toc371977602"/>
           <w:r>
             <w:lastRenderedPageBreak/>
             <w:t>Introducción</w:t>
@@ -2582,13 +2662,25 @@
             <w:rPr>
               <w:rFonts w:ascii="Arial" w:eastAsia="Times New Roman" w:hAnsi="Arial" w:cs="Arial"/>
             </w:rPr>
-            <w:t>emprenderá</w:t>
-          </w:r>
-          <w:r>
-            <w:rPr>
-              <w:rFonts w:ascii="Arial" w:eastAsia="Times New Roman" w:hAnsi="Arial" w:cs="Arial"/>
-            </w:rPr>
-            <w:t xml:space="preserve"> la realización de una investigación preliminar que nos permita comprender la finalidad de la misma en la sociedad así como su funcionamiento y estructura orgánica.</w:t>
+            <w:t>emprende</w:t>
+          </w:r>
+          <w:r>
+            <w:rPr>
+              <w:rFonts w:ascii="Arial" w:eastAsia="Times New Roman" w:hAnsi="Arial" w:cs="Arial"/>
+            </w:rPr>
+            <w:t xml:space="preserve"> la realización de una investig</w:t>
+          </w:r>
+          <w:r>
+            <w:rPr>
+              <w:rFonts w:ascii="Arial" w:eastAsia="Times New Roman" w:hAnsi="Arial" w:cs="Arial"/>
+            </w:rPr>
+            <w:t>ación preliminar que nos permite</w:t>
+          </w:r>
+          <w:r>
+            <w:rPr>
+              <w:rFonts w:ascii="Arial" w:eastAsia="Times New Roman" w:hAnsi="Arial" w:cs="Arial"/>
+            </w:rPr>
+            <w:t xml:space="preserve"> comprender la finalidad de la misma en la sociedad así como su funcionamiento y estructura orgánica.</w:t>
           </w:r>
           <w:r>
             <w:rPr>
@@ -2612,19 +2704,25 @@
             <w:rPr>
               <w:rFonts w:ascii="Arial" w:eastAsia="Times New Roman" w:hAnsi="Arial" w:cs="Arial"/>
             </w:rPr>
-            <w:t>rá</w:t>
-          </w:r>
-          <w:r>
-            <w:rPr>
-              <w:rFonts w:ascii="Arial" w:eastAsia="Times New Roman" w:hAnsi="Arial" w:cs="Arial"/>
-            </w:rPr>
-            <w:t xml:space="preserve"> a describir las necesidades detectadas que nos impulsaron a llevar a cabo este proyecto</w:t>
-          </w:r>
-          <w:r>
-            <w:rPr>
-              <w:rFonts w:ascii="Arial" w:eastAsia="Times New Roman" w:hAnsi="Arial" w:cs="Arial"/>
-            </w:rPr>
-            <w:t xml:space="preserve"> y se describirán</w:t>
+            <w:t xml:space="preserve"> a describir las necesidad</w:t>
+          </w:r>
+          <w:r>
+            <w:rPr>
+              <w:rFonts w:ascii="Arial" w:eastAsia="Times New Roman" w:hAnsi="Arial" w:cs="Arial"/>
+            </w:rPr>
+            <w:t>es detectadas que nos impulsan</w:t>
+          </w:r>
+          <w:r>
+            <w:rPr>
+              <w:rFonts w:ascii="Arial" w:eastAsia="Times New Roman" w:hAnsi="Arial" w:cs="Arial"/>
+            </w:rPr>
+            <w:t xml:space="preserve"> a llevar a cabo este proyecto</w:t>
+          </w:r>
+          <w:r>
+            <w:rPr>
+              <w:rFonts w:ascii="Arial" w:eastAsia="Times New Roman" w:hAnsi="Arial" w:cs="Arial"/>
+            </w:rPr>
+            <w:t xml:space="preserve"> y se describen</w:t>
           </w:r>
           <w:r>
             <w:rPr>
@@ -2669,13 +2767,25 @@
             <w:rPr>
               <w:rFonts w:ascii="Arial" w:eastAsia="Times New Roman" w:hAnsi="Arial" w:cs="Arial"/>
             </w:rPr>
-            <w:t>Nos</w:t>
-          </w:r>
-          <w:r>
-            <w:rPr>
-              <w:rFonts w:ascii="Arial" w:eastAsia="Times New Roman" w:hAnsi="Arial" w:cs="Arial"/>
-            </w:rPr>
-            <w:t xml:space="preserve"> enfocaremos en describir los procesos del negocio ya mejorados, habiendo hecho previamente un a</w:t>
+            <w:t>A partir de esto se describen</w:t>
+          </w:r>
+          <w:r>
+            <w:rPr>
+              <w:rFonts w:ascii="Arial" w:eastAsia="Times New Roman" w:hAnsi="Arial" w:cs="Arial"/>
+            </w:rPr>
+            <w:t xml:space="preserve"> los procesos del negocio ya mejorados, habiendo</w:t>
+          </w:r>
+          <w:r>
+            <w:rPr>
+              <w:rFonts w:ascii="Arial" w:eastAsia="Times New Roman" w:hAnsi="Arial" w:cs="Arial"/>
+            </w:rPr>
+            <w:t>se</w:t>
+          </w:r>
+          <w:r>
+            <w:rPr>
+              <w:rFonts w:ascii="Arial" w:eastAsia="Times New Roman" w:hAnsi="Arial" w:cs="Arial"/>
+            </w:rPr>
+            <w:t xml:space="preserve"> hecho previamente un a</w:t>
           </w:r>
           <w:r>
             <w:rPr>
@@ -2687,7 +2797,25 @@
             <w:rPr>
               <w:rFonts w:ascii="Arial" w:eastAsia="Times New Roman" w:hAnsi="Arial" w:cs="Arial"/>
             </w:rPr>
-            <w:t xml:space="preserve"> e identificando falencias que dificultan el curso de acción del mismo.</w:t>
+            <w:t xml:space="preserve">, </w:t>
+          </w:r>
+          <w:r>
+            <w:rPr>
+              <w:rFonts w:ascii="Arial" w:eastAsia="Times New Roman" w:hAnsi="Arial" w:cs="Arial"/>
+            </w:rPr>
+            <w:t xml:space="preserve">identificando </w:t>
+          </w:r>
+          <w:r>
+            <w:rPr>
+              <w:rFonts w:ascii="Arial" w:eastAsia="Times New Roman" w:hAnsi="Arial" w:cs="Arial"/>
+            </w:rPr>
+            <w:t xml:space="preserve">las </w:t>
+          </w:r>
+          <w:r>
+            <w:rPr>
+              <w:rFonts w:ascii="Arial" w:eastAsia="Times New Roman" w:hAnsi="Arial" w:cs="Arial"/>
+            </w:rPr>
+            <w:t>falencias que dificultan el curso de acción del mismo.</w:t>
           </w:r>
           <w:r>
             <w:rPr>
@@ -2702,7 +2830,7 @@
             <w:pStyle w:val="Ttulo1"/>
           </w:pPr>
           <w:bookmarkStart w:id="2" w:name="_Toc366594135"/>
-          <w:bookmarkStart w:id="3" w:name="_Toc366597594"/>
+          <w:bookmarkStart w:id="3" w:name="_Toc371977603"/>
           <w:r>
             <w:lastRenderedPageBreak/>
             <w:t>Ámbito de aplicación</w:t>
@@ -2894,12 +3022,12 @@
             </w:sectPr>
           </w:pPr>
           <w:bookmarkStart w:id="4" w:name="_Toc366594136"/>
-          <w:bookmarkStart w:id="5" w:name="_Toc366597595"/>
         </w:p>
         <w:p>
           <w:pPr>
             <w:pStyle w:val="Ttulo1"/>
           </w:pPr>
+          <w:bookmarkStart w:id="5" w:name="_Toc371977604"/>
           <w:r>
             <w:lastRenderedPageBreak/>
             <w:t>Organigrama</w:t>
@@ -3018,12 +3146,12 @@
             </w:sectPr>
           </w:pPr>
           <w:bookmarkStart w:id="6" w:name="_Toc366594137"/>
-          <w:bookmarkStart w:id="7" w:name="_Toc366597596"/>
         </w:p>
         <w:p>
           <w:pPr>
             <w:pStyle w:val="Ttulo1"/>
           </w:pPr>
+          <w:bookmarkStart w:id="7" w:name="_Toc371977605"/>
           <w:r>
             <w:lastRenderedPageBreak/>
             <w:t>Impulsor – Necesidades</w:t>
@@ -3043,7 +3171,13 @@
             <w:rPr>
               <w:rFonts w:ascii="Arial" w:eastAsia="Times New Roman" w:hAnsi="Arial" w:cs="Arial"/>
             </w:rPr>
-            <w:t>Nuestro proyecto nace como una inquietud de algunos estudiantes de la Facultad de Odontología de la Ciudad de Córdoba quienes en sus prácticas vivencian la recurrente necesidad de tener información actualizada e integral, con respecto al seguimiento de pacientes atendidos en las prácticas odontológicas, el registro de nuevos pacientes interesados en recibir atención, el seguimiento de una única historia clínica a lo largo de las diferentes prácticas realizadas. Por otra parte, el Centro de Estudiantes de dicha facultad también se manifestó consciente de la necesidad y exhibió un importante interés en darle vida a este proyecto.</w:t>
+            <w:t>El</w:t>
+          </w:r>
+          <w:r>
+            <w:rPr>
+              <w:rFonts w:ascii="Arial" w:eastAsia="Times New Roman" w:hAnsi="Arial" w:cs="Arial"/>
+            </w:rPr>
+            <w:t xml:space="preserve"> proyecto nace como una inquietud de algunos estudiantes de la Facultad de Odontología de la Ciudad de Córdoba quienes en sus prácticas vivencian la recurrente necesidad de tener información actualizada e integral, con respecto al seguimiento de pacientes atendidos en las prácticas odontológicas, el registro de nuevos pacientes interesados en recibir atención, el seguimiento de una única historia clínica a lo largo de las diferentes prácticas realizadas. Por otra parte, el Centro de Estudiantes de dicha facultad también se manifestó consciente de la necesidad y exhibió un importante interés en darle vida a este proyecto.</w:t>
           </w:r>
         </w:p>
         <w:p>
@@ -3091,7 +3225,7 @@
             <w:pStyle w:val="Ttulo1"/>
           </w:pPr>
           <w:bookmarkStart w:id="8" w:name="_Toc366594138"/>
-          <w:bookmarkStart w:id="9" w:name="_Toc366597597"/>
+          <w:bookmarkStart w:id="9" w:name="_Toc371977606"/>
           <w:r>
             <w:lastRenderedPageBreak/>
             <w:t>Procesos involucrados</w:t>
@@ -3104,7 +3238,7 @@
             <w:pStyle w:val="Ttulo2"/>
           </w:pPr>
           <w:bookmarkStart w:id="10" w:name="_Toc366594139"/>
-          <w:bookmarkStart w:id="11" w:name="_Toc366597598"/>
+          <w:bookmarkStart w:id="11" w:name="_Toc371977607"/>
           <w:r>
             <w:t>Proceso de la Gestión del Paciente</w:t>
           </w:r>
@@ -3236,7 +3370,7 @@
                         <a:blip r:embed="rId16">
                           <a:extLst>
                             <a:ext uri="{28A0092B-C50C-407E-A947-70E740481C1C}">
-                              <a14:useLocalDpi xmlns:a14="http://schemas.microsoft.com/office/drawing/2010/main" xmlns:wps="http://schemas.microsoft.com/office/word/2010/wordprocessingShape" xmlns:wpi="http://schemas.microsoft.com/office/word/2010/wordprocessingInk" xmlns:wpg="http://schemas.microsoft.com/office/word/2010/wordprocessingGroup" xmlns:w14="http://schemas.microsoft.com/office/word/2010/wordml" xmlns:w="http://schemas.openxmlformats.org/wordprocessingml/2006/main" xmlns:w10="urn:schemas-microsoft-com:office:word" xmlns:wp14="http://schemas.microsoft.com/office/word/2010/wordprocessingDrawing" xmlns:v="urn:schemas-microsoft-com:vml" xmlns:o="urn:schemas-microsoft-com:office:office" xmlns:mc="http://schemas.openxmlformats.org/markup-compatibility/2006" xmlns:wpc="http://schemas.microsoft.com/office/word/2010/wordprocessingCanvas" xmlns="" val="0"/>
+                              <a14:useLocalDpi xmlns="" xmlns:wpc="http://schemas.microsoft.com/office/word/2010/wordprocessingCanvas" xmlns:mc="http://schemas.openxmlformats.org/markup-compatibility/2006" xmlns:o="urn:schemas-microsoft-com:office:office" xmlns:v="urn:schemas-microsoft-com:vml" xmlns:wp14="http://schemas.microsoft.com/office/word/2010/wordprocessingDrawing" xmlns:w10="urn:schemas-microsoft-com:office:word" xmlns:w="http://schemas.openxmlformats.org/wordprocessingml/2006/main" xmlns:w14="http://schemas.microsoft.com/office/word/2010/wordml" xmlns:wpg="http://schemas.microsoft.com/office/word/2010/wordprocessingGroup" xmlns:wpi="http://schemas.microsoft.com/office/word/2010/wordprocessingInk" xmlns:wps="http://schemas.microsoft.com/office/word/2010/wordprocessingShape" xmlns:a14="http://schemas.microsoft.com/office/drawing/2010/main" val="0"/>
                             </a:ext>
                           </a:extLst>
                         </a:blip>
@@ -3283,12 +3417,12 @@
               <w:docGrid w:linePitch="360"/>
             </w:sectPr>
           </w:pPr>
-          <w:bookmarkStart w:id="12" w:name="_Toc366597599"/>
         </w:p>
         <w:p>
           <w:pPr>
             <w:pStyle w:val="Ttulo2"/>
           </w:pPr>
+          <w:bookmarkStart w:id="12" w:name="_Toc371977608"/>
           <w:r>
             <w:lastRenderedPageBreak/>
             <w:t>Proceso de registro de pacientes</w:t>
@@ -3901,7 +4035,7 @@
               <w:spacing w:val="0"/>
             </w:rPr>
           </w:pPr>
-          <w:bookmarkStart w:id="14" w:name="_Toc366597600"/>
+          <w:bookmarkStart w:id="14" w:name="_Toc371977609"/>
           <w:r>
             <w:lastRenderedPageBreak/>
             <w:t>Proceso de búsqueda de pacientes</w:t>
@@ -4055,7 +4189,7 @@
               <w:spacing w:val="0"/>
             </w:rPr>
           </w:pPr>
-          <w:bookmarkStart w:id="15" w:name="_Toc366597601"/>
+          <w:bookmarkStart w:id="15" w:name="_Toc371977610"/>
           <w:r>
             <w:t>Proceso de atención de pacientes</w:t>
           </w:r>
@@ -4169,7 +4303,7 @@
           <w:pPr>
             <w:pStyle w:val="Ttulo2"/>
           </w:pPr>
-          <w:bookmarkStart w:id="16" w:name="_Toc366597602"/>
+          <w:bookmarkStart w:id="16" w:name="_Toc371977611"/>
           <w:r>
             <w:t>Consultorio Externo</w:t>
           </w:r>
@@ -4268,7 +4402,7 @@
           </w:pPr>
           <w:bookmarkStart w:id="17" w:name="_Toc355650035"/>
           <w:bookmarkStart w:id="18" w:name="_Toc366594142"/>
-          <w:bookmarkStart w:id="19" w:name="_Toc366597603"/>
+          <w:bookmarkStart w:id="19" w:name="_Toc371977612"/>
           <w:r>
             <w:rPr>
               <w:rFonts w:eastAsia="Times New Roman"/>
@@ -4735,7 +4869,7 @@
             </w:rPr>
           </w:pPr>
           <w:bookmarkStart w:id="20" w:name="_Toc366594143"/>
-          <w:bookmarkStart w:id="21" w:name="_Toc366597604"/>
+          <w:bookmarkStart w:id="21" w:name="_Toc371977613"/>
           <w:r>
             <w:rPr>
               <w:rFonts w:eastAsia="Times New Roman"/>
@@ -5229,7 +5363,7 @@
           <w:bookmarkStart w:id="22" w:name="_Toc356660543"/>
           <w:bookmarkStart w:id="23" w:name="_Toc358465133"/>
           <w:bookmarkStart w:id="24" w:name="_Toc366536277"/>
-          <w:bookmarkStart w:id="25" w:name="_Toc366597605"/>
+          <w:bookmarkStart w:id="25" w:name="_Toc371977614"/>
           <w:r>
             <w:lastRenderedPageBreak/>
             <w:t>Propuesta de proceso mejorado</w:t>
@@ -5311,12 +5445,12 @@
           <w:bookmarkStart w:id="26" w:name="_Toc356660544"/>
           <w:bookmarkStart w:id="27" w:name="_Toc358465134"/>
           <w:bookmarkStart w:id="28" w:name="_Toc366536278"/>
-          <w:bookmarkStart w:id="29" w:name="_Toc366597606"/>
         </w:p>
         <w:p>
           <w:pPr>
             <w:pStyle w:val="Ttulo2"/>
           </w:pPr>
+          <w:bookmarkStart w:id="29" w:name="_Toc371977615"/>
           <w:r>
             <w:lastRenderedPageBreak/>
             <w:t>Proceso de Registro de Paciente</w:t>
@@ -5345,26 +5479,26 @@
               <w:lang w:val="es-AR"/>
             </w:rPr>
             <w:drawing>
-              <wp:anchor distT="0" distB="0" distL="114300" distR="114300" simplePos="0" relativeHeight="251672576" behindDoc="1" locked="0" layoutInCell="1" allowOverlap="1">
+              <wp:anchor distT="0" distB="0" distL="114300" distR="114300" simplePos="0" relativeHeight="251675648" behindDoc="1" locked="0" layoutInCell="1" allowOverlap="1">
                 <wp:simplePos x="0" y="0"/>
                 <wp:positionH relativeFrom="column">
-                  <wp:posOffset>9525</wp:posOffset>
+                  <wp:posOffset>490855</wp:posOffset>
                 </wp:positionH>
                 <wp:positionV relativeFrom="paragraph">
-                  <wp:posOffset>236855</wp:posOffset>
+                  <wp:posOffset>206375</wp:posOffset>
                 </wp:positionV>
-                <wp:extent cx="8502015" cy="5269230"/>
-                <wp:effectExtent l="19050" t="0" r="0" b="0"/>
+                <wp:extent cx="7104380" cy="5337175"/>
+                <wp:effectExtent l="19050" t="0" r="1270" b="0"/>
                 <wp:wrapTight wrapText="bothSides">
                   <wp:wrapPolygon edited="0">
-                    <wp:start x="-48" y="0"/>
-                    <wp:lineTo x="-48" y="21553"/>
-                    <wp:lineTo x="21585" y="21553"/>
-                    <wp:lineTo x="21585" y="0"/>
-                    <wp:lineTo x="-48" y="0"/>
+                    <wp:start x="-58" y="0"/>
+                    <wp:lineTo x="-58" y="21510"/>
+                    <wp:lineTo x="21604" y="21510"/>
+                    <wp:lineTo x="21604" y="0"/>
+                    <wp:lineTo x="-58" y="0"/>
                   </wp:wrapPolygon>
                 </wp:wrapTight>
-                <wp:docPr id="2" name="Imagen 3" descr="C:\Users\Mau\Desktop\Imagenes Negocio\Proceso Registro Paciente.jpg"/>
+                <wp:docPr id="12" name="Imagen 12" descr="C:\Users\Mau\Desktop\Proyecto Odontologia\Producto\Iteraciones\Iteracion_04\01_Documento_Negocio\PPT_Flujograma - Proceso Mejorado\Graficos B-N\Diapositiva1.PNG"/>
                 <wp:cNvGraphicFramePr>
                   <a:graphicFrameLocks xmlns:a="http://schemas.openxmlformats.org/drawingml/2006/main" noChangeAspect="1"/>
                 </wp:cNvGraphicFramePr>
@@ -5372,7 +5506,7 @@
                   <a:graphicData uri="http://schemas.openxmlformats.org/drawingml/2006/picture">
                     <pic:pic xmlns:pic="http://schemas.openxmlformats.org/drawingml/2006/picture">
                       <pic:nvPicPr>
-                        <pic:cNvPr id="0" name="Picture 3" descr="C:\Users\Mau\Desktop\Imagenes Negocio\Proceso Registro Paciente.jpg"/>
+                        <pic:cNvPr id="0" name="Picture 12" descr="C:\Users\Mau\Desktop\Proyecto Odontologia\Producto\Iteraciones\Iteracion_04\01_Documento_Negocio\PPT_Flujograma - Proceso Mejorado\Graficos B-N\Diapositiva1.PNG"/>
                         <pic:cNvPicPr>
                           <a:picLocks noChangeAspect="1" noChangeArrowheads="1"/>
                         </pic:cNvPicPr>
@@ -5387,7 +5521,7 @@
                       <pic:spPr bwMode="auto">
                         <a:xfrm>
                           <a:off x="0" y="0"/>
-                          <a:ext cx="8502015" cy="5269230"/>
+                          <a:ext cx="7104380" cy="5337175"/>
                         </a:xfrm>
                         <a:prstGeom prst="rect">
                           <a:avLst/>
@@ -5824,7 +5958,7 @@
             <w:pStyle w:val="Ttulo2"/>
           </w:pPr>
           <w:bookmarkStart w:id="31" w:name="_Toc366536279"/>
-          <w:bookmarkStart w:id="32" w:name="_Toc366597607"/>
+          <w:bookmarkStart w:id="32" w:name="_Toc371977616"/>
           <w:r>
             <w:t xml:space="preserve">Proceso de </w:t>
           </w:r>
@@ -6170,7 +6304,7 @@
           </w:r>
           <w:bookmarkStart w:id="33" w:name="_Toc358465135"/>
           <w:bookmarkStart w:id="34" w:name="_Toc366536280"/>
-          <w:bookmarkStart w:id="35" w:name="_Toc366597608"/>
+          <w:bookmarkStart w:id="35" w:name="_Toc371977617"/>
           <w:r>
             <w:t xml:space="preserve">Proceso de </w:t>
           </w:r>
@@ -6504,85 +6638,31 @@
           <w:r>
             <w:rPr>
               <w:rFonts w:ascii="Arial" w:eastAsia="Times New Roman" w:hAnsi="Arial" w:cs="Arial"/>
+              <w:noProof/>
+              <w:lang w:val="es-AR"/>
             </w:rPr>
             <w:lastRenderedPageBreak/>
-            <w:t xml:space="preserve">A continuación se presenta el flujo del proceso de </w:t>
-          </w:r>
-          <w:r>
-            <w:rPr>
-              <w:rFonts w:ascii="Arial" w:eastAsia="Times New Roman" w:hAnsi="Arial" w:cs="Arial"/>
-              <w:b/>
-            </w:rPr>
-            <w:t>Asignación de Pacientes</w:t>
-          </w:r>
-        </w:p>
-        <w:p>
-          <w:pPr>
-            <w:ind w:firstLine="708"/>
-            <w:jc w:val="both"/>
-            <w:rPr>
-              <w:rFonts w:ascii="Arial" w:eastAsia="Times New Roman" w:hAnsi="Arial" w:cs="Arial"/>
-            </w:rPr>
-          </w:pPr>
-        </w:p>
-        <w:p>
-          <w:pPr>
-            <w:ind w:firstLine="708"/>
-            <w:jc w:val="both"/>
-            <w:rPr>
-              <w:rFonts w:ascii="Arial" w:eastAsia="Times New Roman" w:hAnsi="Arial" w:cs="Arial"/>
-            </w:rPr>
-          </w:pPr>
-        </w:p>
-        <w:p>
-          <w:pPr>
-            <w:ind w:firstLine="708"/>
-            <w:jc w:val="both"/>
-            <w:rPr>
-              <w:rFonts w:ascii="Arial" w:eastAsia="Times New Roman" w:hAnsi="Arial" w:cs="Arial"/>
-            </w:rPr>
-          </w:pPr>
-        </w:p>
-        <w:p>
-          <w:pPr>
-            <w:ind w:left="-851"/>
-            <w:rPr>
-              <w:rStyle w:val="Textoennegrita"/>
-              <w:rFonts w:asciiTheme="majorHAnsi" w:eastAsiaTheme="majorEastAsia" w:hAnsiTheme="majorHAnsi" w:cstheme="majorBidi"/>
-              <w:color w:val="4F81BD" w:themeColor="accent1"/>
-              <w:spacing w:val="0"/>
-              <w:sz w:val="26"/>
-              <w:szCs w:val="26"/>
-            </w:rPr>
-          </w:pPr>
-          <w:bookmarkStart w:id="38" w:name="_Toc366536281"/>
-          <w:r>
-            <w:rPr>
-              <w:noProof/>
-              <w:color w:val="4F81BD" w:themeColor="accent1"/>
-              <w:lang w:val="es-AR"/>
-            </w:rPr>
             <w:drawing>
-              <wp:anchor distT="0" distB="0" distL="114300" distR="114300" simplePos="0" relativeHeight="251674624" behindDoc="1" locked="0" layoutInCell="1" allowOverlap="1">
+              <wp:anchor distT="0" distB="0" distL="114300" distR="114300" simplePos="0" relativeHeight="251676672" behindDoc="1" locked="0" layoutInCell="1" allowOverlap="1">
                 <wp:simplePos x="0" y="0"/>
                 <wp:positionH relativeFrom="column">
-                  <wp:posOffset>-1094105</wp:posOffset>
+                  <wp:posOffset>-949960</wp:posOffset>
                 </wp:positionH>
                 <wp:positionV relativeFrom="paragraph">
-                  <wp:posOffset>167640</wp:posOffset>
+                  <wp:posOffset>1138555</wp:posOffset>
                 </wp:positionV>
-                <wp:extent cx="7598410" cy="5320030"/>
-                <wp:effectExtent l="0" t="1143000" r="0" b="1118870"/>
+                <wp:extent cx="7693025" cy="5760085"/>
+                <wp:effectExtent l="0" t="971550" r="0" b="945515"/>
                 <wp:wrapTight wrapText="bothSides">
                   <wp:wrapPolygon edited="0">
-                    <wp:start x="21611" y="-62"/>
-                    <wp:lineTo x="58" y="-62"/>
-                    <wp:lineTo x="58" y="21595"/>
-                    <wp:lineTo x="21611" y="21595"/>
-                    <wp:lineTo x="21611" y="-62"/>
+                    <wp:start x="21614" y="-52"/>
+                    <wp:lineTo x="59" y="-52"/>
+                    <wp:lineTo x="59" y="21593"/>
+                    <wp:lineTo x="21614" y="21593"/>
+                    <wp:lineTo x="21614" y="-52"/>
                   </wp:wrapPolygon>
                 </wp:wrapTight>
-                <wp:docPr id="3" name="Imagen 21" descr="C:\Users\Mau\Desktop\Imagenes Negocio\Proceso Asignacion Paciente.jpg"/>
+                <wp:docPr id="16" name="Imagen 16" descr="C:\Users\Mau\Desktop\Proyecto Odontologia\Producto\Iteraciones\Iteracion_04\01_Documento_Negocio\PPT_Flujograma - Proceso Mejorado\Graficos B-N\Diapositiva4.PNG"/>
                 <wp:cNvGraphicFramePr>
                   <a:graphicFrameLocks xmlns:a="http://schemas.openxmlformats.org/drawingml/2006/main" noChangeAspect="1"/>
                 </wp:cNvGraphicFramePr>
@@ -6590,7 +6670,7 @@
                   <a:graphicData uri="http://schemas.openxmlformats.org/drawingml/2006/picture">
                     <pic:pic xmlns:pic="http://schemas.openxmlformats.org/drawingml/2006/picture">
                       <pic:nvPicPr>
-                        <pic:cNvPr id="0" name="Picture 21" descr="C:\Users\Mau\Desktop\Imagenes Negocio\Proceso Asignacion Paciente.jpg"/>
+                        <pic:cNvPr id="0" name="Picture 16" descr="C:\Users\Mau\Desktop\Proyecto Odontologia\Producto\Iteraciones\Iteracion_04\01_Documento_Negocio\PPT_Flujograma - Proceso Mejorado\Graficos B-N\Diapositiva4.PNG"/>
                         <pic:cNvPicPr>
                           <a:picLocks noChangeAspect="1" noChangeArrowheads="1"/>
                         </pic:cNvPicPr>
@@ -6605,7 +6685,7 @@
                       <pic:spPr bwMode="auto">
                         <a:xfrm rot="16200000">
                           <a:off x="0" y="0"/>
-                          <a:ext cx="7598410" cy="5320030"/>
+                          <a:ext cx="7693025" cy="5760085"/>
                         </a:xfrm>
                         <a:prstGeom prst="rect">
                           <a:avLst/>
@@ -6626,6 +6706,33 @@
           </w:r>
           <w:r>
             <w:rPr>
+              <w:rFonts w:ascii="Arial" w:eastAsia="Times New Roman" w:hAnsi="Arial" w:cs="Arial"/>
+            </w:rPr>
+            <w:t xml:space="preserve">A continuación se presenta el flujo del proceso de </w:t>
+          </w:r>
+          <w:r>
+            <w:rPr>
+              <w:rFonts w:ascii="Arial" w:eastAsia="Times New Roman" w:hAnsi="Arial" w:cs="Arial"/>
+              <w:b/>
+            </w:rPr>
+            <w:t>Asignación de Pacientes</w:t>
+          </w:r>
+        </w:p>
+        <w:p>
+          <w:pPr>
+            <w:ind w:left="-851"/>
+            <w:rPr>
+              <w:rStyle w:val="Textoennegrita"/>
+              <w:rFonts w:asciiTheme="majorHAnsi" w:eastAsiaTheme="majorEastAsia" w:hAnsiTheme="majorHAnsi" w:cstheme="majorBidi"/>
+              <w:color w:val="4F81BD" w:themeColor="accent1"/>
+              <w:spacing w:val="0"/>
+              <w:sz w:val="26"/>
+              <w:szCs w:val="26"/>
+            </w:rPr>
+          </w:pPr>
+          <w:bookmarkStart w:id="38" w:name="_Toc366536281"/>
+          <w:r>
+            <w:rPr>
               <w:rStyle w:val="Textoennegrita"/>
               <w:b w:val="0"/>
               <w:bCs w:val="0"/>
@@ -6646,7 +6753,7 @@
               <w:spacing w:val="0"/>
             </w:rPr>
           </w:pPr>
-          <w:bookmarkStart w:id="39" w:name="_Toc366597609"/>
+          <w:bookmarkStart w:id="39" w:name="_Toc371977618"/>
           <w:r>
             <w:rPr>
               <w:rStyle w:val="Textoennegrita"/>
@@ -7211,38 +7318,45 @@
             <w:t>.</w:t>
           </w:r>
           <w:bookmarkStart w:id="40" w:name="_Toc356660546"/>
-          <w:r>
+        </w:p>
+        <w:p>
+          <w:pPr>
             <w:rPr>
               <w:rFonts w:asciiTheme="majorHAnsi" w:eastAsiaTheme="majorEastAsia" w:hAnsiTheme="majorHAnsi" w:cstheme="majorBidi"/>
               <w:b/>
               <w:bCs/>
-              <w:noProof/>
               <w:color w:val="4F81BD" w:themeColor="accent1"/>
               <w:sz w:val="26"/>
               <w:szCs w:val="26"/>
+            </w:rPr>
+          </w:pPr>
+          <w:bookmarkStart w:id="41" w:name="_Toc366536282"/>
+          <w:r>
+            <w:rPr>
+              <w:noProof/>
               <w:lang w:val="es-AR"/>
             </w:rPr>
             <w:drawing>
-              <wp:anchor distT="0" distB="0" distL="114300" distR="114300" simplePos="0" relativeHeight="251673600" behindDoc="1" locked="0" layoutInCell="1" allowOverlap="1">
+              <wp:anchor distT="0" distB="0" distL="114300" distR="114300" simplePos="0" relativeHeight="251677696" behindDoc="1" locked="0" layoutInCell="1" allowOverlap="1">
                 <wp:simplePos x="0" y="0"/>
                 <wp:positionH relativeFrom="column">
-                  <wp:posOffset>-1158240</wp:posOffset>
+                  <wp:posOffset>-1322705</wp:posOffset>
                 </wp:positionH>
                 <wp:positionV relativeFrom="paragraph">
-                  <wp:posOffset>1149985</wp:posOffset>
+                  <wp:posOffset>987425</wp:posOffset>
                 </wp:positionV>
-                <wp:extent cx="7334250" cy="6000115"/>
-                <wp:effectExtent l="0" t="666750" r="0" b="648335"/>
+                <wp:extent cx="7545705" cy="5656580"/>
+                <wp:effectExtent l="0" t="952500" r="0" b="934720"/>
                 <wp:wrapTight wrapText="bothSides">
                   <wp:wrapPolygon edited="0">
-                    <wp:start x="21599" y="-70"/>
-                    <wp:lineTo x="55" y="-70"/>
-                    <wp:lineTo x="55" y="21601"/>
-                    <wp:lineTo x="21599" y="21601"/>
-                    <wp:lineTo x="21599" y="-70"/>
+                    <wp:start x="21623" y="-42"/>
+                    <wp:lineTo x="28" y="-42"/>
+                    <wp:lineTo x="28" y="21635"/>
+                    <wp:lineTo x="21623" y="21635"/>
+                    <wp:lineTo x="21623" y="-42"/>
                   </wp:wrapPolygon>
                 </wp:wrapTight>
-                <wp:docPr id="5" name="Imagen 11" descr="C:\Users\Mau\Desktop\Imagenes Negocio\Proceso Atencion Paciente.jpg"/>
+                <wp:docPr id="23" name="Imagen 23" descr="C:\Users\Mau\Desktop\Proyecto Odontologia\Producto\Iteraciones\Iteracion_04\01_Documento_Negocio\PPT_Flujograma - Proceso Mejorado\Graficos B-N\Diapositiva2.PNG"/>
                 <wp:cNvGraphicFramePr>
                   <a:graphicFrameLocks xmlns:a="http://schemas.openxmlformats.org/drawingml/2006/main" noChangeAspect="1"/>
                 </wp:cNvGraphicFramePr>
@@ -7250,7 +7364,7 @@
                   <a:graphicData uri="http://schemas.openxmlformats.org/drawingml/2006/picture">
                     <pic:pic xmlns:pic="http://schemas.openxmlformats.org/drawingml/2006/picture">
                       <pic:nvPicPr>
-                        <pic:cNvPr id="0" name="Picture 11" descr="C:\Users\Mau\Desktop\Imagenes Negocio\Proceso Atencion Paciente.jpg"/>
+                        <pic:cNvPr id="0" name="Picture 23" descr="C:\Users\Mau\Desktop\Proyecto Odontologia\Producto\Iteraciones\Iteracion_04\01_Documento_Negocio\PPT_Flujograma - Proceso Mejorado\Graficos B-N\Diapositiva2.PNG"/>
                         <pic:cNvPicPr>
                           <a:picLocks noChangeAspect="1" noChangeArrowheads="1"/>
                         </pic:cNvPicPr>
@@ -7265,7 +7379,7 @@
                       <pic:spPr bwMode="auto">
                         <a:xfrm rot="16200000">
                           <a:off x="0" y="0"/>
-                          <a:ext cx="7334250" cy="6000115"/>
+                          <a:ext cx="7545705" cy="5656580"/>
                         </a:xfrm>
                         <a:prstGeom prst="rect">
                           <a:avLst/>
@@ -7284,19 +7398,6 @@
               </wp:anchor>
             </w:drawing>
           </w:r>
-        </w:p>
-        <w:p>
-          <w:pPr>
-            <w:rPr>
-              <w:rFonts w:asciiTheme="majorHAnsi" w:eastAsiaTheme="majorEastAsia" w:hAnsiTheme="majorHAnsi" w:cstheme="majorBidi"/>
-              <w:b/>
-              <w:bCs/>
-              <w:color w:val="4F81BD" w:themeColor="accent1"/>
-              <w:sz w:val="26"/>
-              <w:szCs w:val="26"/>
-            </w:rPr>
-          </w:pPr>
-          <w:bookmarkStart w:id="41" w:name="_Toc366536282"/>
           <w:r>
             <w:br w:type="page"/>
           </w:r>
@@ -7305,7 +7406,7 @@
           <w:pPr>
             <w:pStyle w:val="Ttulo1"/>
           </w:pPr>
-          <w:bookmarkStart w:id="42" w:name="_Toc366597610"/>
+          <w:bookmarkStart w:id="42" w:name="_Toc371977619"/>
           <w:r>
             <w:lastRenderedPageBreak/>
             <w:t>Reglas de Negocio del proceso mejorado</w:t>
@@ -7714,80 +7815,31 @@
           </w:pPr>
           <w:bookmarkStart w:id="43" w:name="_Toc358465137"/>
           <w:bookmarkStart w:id="44" w:name="_Toc366536283"/>
-          <w:bookmarkStart w:id="45" w:name="_Toc366597611"/>
-          <w:r>
-            <w:rPr>
-              <w:rStyle w:val="Textoennegrita"/>
-              <w:b w:val="0"/>
-              <w:bCs w:val="0"/>
-              <w:color w:val="365F91" w:themeColor="accent1" w:themeShade="BF"/>
+          <w:r>
+            <w:rPr>
+              <w:noProof/>
+              <w:spacing w:val="5"/>
+              <w:lang w:val="es-AR"/>
             </w:rPr>
             <w:lastRenderedPageBreak/>
-            <w:t>Mapa global de los procesos de entorno</w:t>
-          </w:r>
-          <w:bookmarkEnd w:id="40"/>
-          <w:bookmarkEnd w:id="43"/>
-          <w:bookmarkEnd w:id="44"/>
-          <w:bookmarkEnd w:id="45"/>
-          <w:r>
-            <w:br/>
-          </w:r>
-          <w:r>
-            <w:br/>
-          </w:r>
-        </w:p>
-        <w:p>
-          <w:pPr>
-            <w:rPr>
-              <w:rFonts w:eastAsia="Times New Roman"/>
-            </w:rPr>
-          </w:pPr>
-        </w:p>
-        <w:p>
-          <w:pPr>
-            <w:rPr>
-              <w:rFonts w:eastAsia="Times New Roman"/>
-            </w:rPr>
-          </w:pPr>
-        </w:p>
-        <w:p>
-          <w:pPr>
-            <w:rPr>
-              <w:rFonts w:asciiTheme="majorHAnsi" w:eastAsia="Times New Roman" w:hAnsiTheme="majorHAnsi" w:cstheme="majorBidi"/>
-              <w:lang w:val="es-AR"/>
-            </w:rPr>
-          </w:pPr>
-        </w:p>
-        <w:p>
-          <w:pPr>
-            <w:rPr>
-              <w:rFonts w:ascii="Arial" w:hAnsi="Arial" w:cs="Arial"/>
-            </w:rPr>
-          </w:pPr>
-          <w:r>
-            <w:rPr>
-              <w:rFonts w:ascii="Arial" w:hAnsi="Arial" w:cs="Arial"/>
-              <w:noProof/>
-              <w:lang w:val="es-AR"/>
-            </w:rPr>
             <w:drawing>
               <wp:anchor distT="0" distB="0" distL="114300" distR="114300" simplePos="0" relativeHeight="251671552" behindDoc="1" locked="0" layoutInCell="1" allowOverlap="1">
                 <wp:simplePos x="0" y="0"/>
                 <wp:positionH relativeFrom="column">
-                  <wp:posOffset>-991870</wp:posOffset>
+                  <wp:posOffset>-26670</wp:posOffset>
                 </wp:positionH>
                 <wp:positionV relativeFrom="paragraph">
-                  <wp:posOffset>166370</wp:posOffset>
+                  <wp:posOffset>1766570</wp:posOffset>
                 </wp:positionV>
-                <wp:extent cx="7324725" cy="4573905"/>
-                <wp:effectExtent l="0" t="1371600" r="0" b="1350645"/>
+                <wp:extent cx="7846695" cy="4904105"/>
+                <wp:effectExtent l="0" t="1466850" r="0" b="1477645"/>
                 <wp:wrapTight wrapText="bothSides">
                   <wp:wrapPolygon edited="0">
-                    <wp:start x="21589" y="-108"/>
-                    <wp:lineTo x="73" y="-108"/>
-                    <wp:lineTo x="73" y="21573"/>
-                    <wp:lineTo x="21589" y="21573"/>
-                    <wp:lineTo x="21589" y="-108"/>
+                    <wp:start x="21588" y="-103"/>
+                    <wp:lineTo x="-17" y="-103"/>
+                    <wp:lineTo x="-17" y="21628"/>
+                    <wp:lineTo x="21588" y="21628"/>
+                    <wp:lineTo x="21588" y="-103"/>
                   </wp:wrapPolygon>
                 </wp:wrapTight>
                 <wp:docPr id="7" name="Imagen 111" descr="C:\Users\Mau\Google Drive\Proyecto\Imagenes\Mapa de procesos_V1.0.jpg"/>
@@ -7804,8 +7856,9 @@
                         </pic:cNvPicPr>
                       </pic:nvPicPr>
                       <pic:blipFill>
-                        <a:blip r:embed="rId20"/>
-                        <a:srcRect/>
+                        <a:blip r:embed="rId20">
+                          <a:grayscl/>
+                        </a:blip>
                         <a:stretch>
                           <a:fillRect/>
                         </a:stretch>
@@ -7813,17 +7866,14 @@
                       <pic:spPr bwMode="auto">
                         <a:xfrm rot="16200000">
                           <a:off x="0" y="0"/>
-                          <a:ext cx="7324725" cy="4573905"/>
+                          <a:ext cx="7846695" cy="4904105"/>
                         </a:xfrm>
                         <a:prstGeom prst="rect">
                           <a:avLst/>
                         </a:prstGeom>
                         <a:noFill/>
-                        <a:ln w="9525">
+                        <a:ln>
                           <a:noFill/>
-                          <a:miter lim="800000"/>
-                          <a:headEnd/>
-                          <a:tailEnd/>
                         </a:ln>
                       </pic:spPr>
                     </pic:pic>
@@ -7832,6 +7882,55 @@
               </wp:anchor>
             </w:drawing>
           </w:r>
+          <w:bookmarkStart w:id="45" w:name="_Toc371977620"/>
+          <w:r>
+            <w:rPr>
+              <w:rStyle w:val="Textoennegrita"/>
+              <w:b w:val="0"/>
+              <w:bCs w:val="0"/>
+              <w:color w:val="365F91" w:themeColor="accent1" w:themeShade="BF"/>
+            </w:rPr>
+            <w:t>Mapa global de los procesos de entorno</w:t>
+          </w:r>
+          <w:bookmarkEnd w:id="40"/>
+          <w:bookmarkEnd w:id="43"/>
+          <w:bookmarkEnd w:id="44"/>
+          <w:bookmarkEnd w:id="45"/>
+          <w:r>
+            <w:br/>
+          </w:r>
+          <w:r>
+            <w:br/>
+          </w:r>
+        </w:p>
+        <w:p>
+          <w:pPr>
+            <w:rPr>
+              <w:rFonts w:eastAsia="Times New Roman"/>
+            </w:rPr>
+          </w:pPr>
+        </w:p>
+        <w:p>
+          <w:pPr>
+            <w:rPr>
+              <w:rFonts w:eastAsia="Times New Roman"/>
+            </w:rPr>
+          </w:pPr>
+        </w:p>
+        <w:p>
+          <w:pPr>
+            <w:rPr>
+              <w:rFonts w:asciiTheme="majorHAnsi" w:eastAsia="Times New Roman" w:hAnsiTheme="majorHAnsi" w:cstheme="majorBidi"/>
+              <w:lang w:val="es-AR"/>
+            </w:rPr>
+          </w:pPr>
+        </w:p>
+        <w:p>
+          <w:pPr>
+            <w:rPr>
+              <w:rFonts w:ascii="Arial" w:hAnsi="Arial" w:cs="Arial"/>
+            </w:rPr>
+          </w:pPr>
           <w:r>
             <w:rPr>
               <w:rFonts w:ascii="Arial" w:hAnsi="Arial" w:cs="Arial"/>
@@ -7940,7 +8039,7 @@
         <w:rFonts w:ascii="Arial" w:hAnsi="Arial" w:cs="Arial"/>
         <w:noProof/>
       </w:rPr>
-      <w:t>20</w:t>
+      <w:t>4</w:t>
     </w:r>
     <w:r>
       <w:rPr>
@@ -8155,7 +8254,7 @@
                         <a:blip r:embed="rId1">
                           <a:extLst>
                             <a:ext uri="{28A0092B-C50C-407E-A947-70E740481C1C}">
-                              <a14:useLocalDpi xmlns:a14="http://schemas.microsoft.com/office/drawing/2010/main" xmlns:wps="http://schemas.microsoft.com/office/word/2010/wordprocessingShape" xmlns:wpi="http://schemas.microsoft.com/office/word/2010/wordprocessingInk" xmlns:wpg="http://schemas.microsoft.com/office/word/2010/wordprocessingGroup" xmlns:w15="http://schemas.microsoft.com/office/word/2012/wordml" xmlns:w14="http://schemas.microsoft.com/office/word/2010/wordml" xmlns:w="http://schemas.openxmlformats.org/wordprocessingml/2006/main" xmlns:w10="urn:schemas-microsoft-com:office:word" xmlns:wp14="http://schemas.microsoft.com/office/word/2010/wordprocessingDrawing" xmlns:v="urn:schemas-microsoft-com:vml" xmlns:o="urn:schemas-microsoft-com:office:office" xmlns:mc="http://schemas.openxmlformats.org/markup-compatibility/2006" xmlns:wpc="http://schemas.microsoft.com/office/word/2010/wordprocessingCanvas" xmlns="" val="0"/>
+                              <a14:useLocalDpi xmlns="" xmlns:wpc="http://schemas.microsoft.com/office/word/2010/wordprocessingCanvas" xmlns:mc="http://schemas.openxmlformats.org/markup-compatibility/2006" xmlns:o="urn:schemas-microsoft-com:office:office" xmlns:v="urn:schemas-microsoft-com:vml" xmlns:wp14="http://schemas.microsoft.com/office/word/2010/wordprocessingDrawing" xmlns:w10="urn:schemas-microsoft-com:office:word" xmlns:w="http://schemas.openxmlformats.org/wordprocessingml/2006/main" xmlns:w14="http://schemas.microsoft.com/office/word/2010/wordml" xmlns:w15="http://schemas.microsoft.com/office/word/2012/wordml" xmlns:wpg="http://schemas.microsoft.com/office/word/2010/wordprocessingGroup" xmlns:wpi="http://schemas.microsoft.com/office/word/2010/wordprocessingInk" xmlns:wps="http://schemas.microsoft.com/office/word/2010/wordprocessingShape" xmlns:a14="http://schemas.microsoft.com/office/drawing/2010/main" val="0"/>
                             </a:ext>
                           </a:extLst>
                         </a:blip>
@@ -8358,7 +8457,7 @@
                         <a:blip r:embed="rId1">
                           <a:extLst>
                             <a:ext uri="{28A0092B-C50C-407E-A947-70E740481C1C}">
-                              <a14:useLocalDpi xmlns:a14="http://schemas.microsoft.com/office/drawing/2010/main" xmlns:wps="http://schemas.microsoft.com/office/word/2010/wordprocessingShape" xmlns:wpi="http://schemas.microsoft.com/office/word/2010/wordprocessingInk" xmlns:wpg="http://schemas.microsoft.com/office/word/2010/wordprocessingGroup" xmlns:w15="http://schemas.microsoft.com/office/word/2012/wordml" xmlns:w14="http://schemas.microsoft.com/office/word/2010/wordml" xmlns:w="http://schemas.openxmlformats.org/wordprocessingml/2006/main" xmlns:w10="urn:schemas-microsoft-com:office:word" xmlns:wp14="http://schemas.microsoft.com/office/word/2010/wordprocessingDrawing" xmlns:v="urn:schemas-microsoft-com:vml" xmlns:o="urn:schemas-microsoft-com:office:office" xmlns:mc="http://schemas.openxmlformats.org/markup-compatibility/2006" xmlns:wpc="http://schemas.microsoft.com/office/word/2010/wordprocessingCanvas" xmlns="" val="0"/>
+                              <a14:useLocalDpi xmlns="" xmlns:wpc="http://schemas.microsoft.com/office/word/2010/wordprocessingCanvas" xmlns:mc="http://schemas.openxmlformats.org/markup-compatibility/2006" xmlns:o="urn:schemas-microsoft-com:office:office" xmlns:v="urn:schemas-microsoft-com:vml" xmlns:wp14="http://schemas.microsoft.com/office/word/2010/wordprocessingDrawing" xmlns:w10="urn:schemas-microsoft-com:office:word" xmlns:w="http://schemas.openxmlformats.org/wordprocessingml/2006/main" xmlns:w14="http://schemas.microsoft.com/office/word/2010/wordml" xmlns:w15="http://schemas.microsoft.com/office/word/2012/wordml" xmlns:wpg="http://schemas.microsoft.com/office/word/2010/wordprocessingGroup" xmlns:wpi="http://schemas.microsoft.com/office/word/2010/wordprocessingInk" xmlns:wps="http://schemas.microsoft.com/office/word/2010/wordprocessingShape" xmlns:a14="http://schemas.microsoft.com/office/drawing/2010/main" val="0"/>
                             </a:ext>
                           </a:extLst>
                         </a:blip>
@@ -10386,7 +10485,7 @@
 </file>
 
 <file path=customXml/itemProps2.xml><?xml version="1.0" encoding="utf-8"?>
-<ds:datastoreItem xmlns:ds="http://schemas.openxmlformats.org/officeDocument/2006/customXml" ds:itemID="{D231D319-561D-4FB0-BF2A-544A61CE3FC9}">
+<ds:datastoreItem xmlns:ds="http://schemas.openxmlformats.org/officeDocument/2006/customXml" ds:itemID="{01E79DEC-DFBE-46C0-87F5-92A0A26BEB3D}">
   <ds:schemaRefs>
     <ds:schemaRef ds:uri="http://schemas.openxmlformats.org/officeDocument/2006/bibliography"/>
   </ds:schemaRefs>

</xml_diff>

<commit_message>
Se modifica la fecha
</commit_message>
<xml_diff>
--- a/repository/S.A.P.O/Producto/Iteraciones/Iteracion_04/01_Documento_Negocio/Estudio Inicial.docx
+++ b/repository/S.A.P.O/Producto/Iteraciones/Iteracion_04/01_Documento_Negocio/Estudio Inicial.docx
@@ -117,7 +117,7 @@
                 <v:imagedata r:id="rId9" o:title=""/>
                 <w10:wrap type="tight"/>
               </v:shape>
-              <o:OLEObject Type="Embed" ProgID="PBrush" ShapeID="_x0000_s1033" DrawAspect="Content" ObjectID="_1445720311" r:id="rId10"/>
+              <o:OLEObject Type="Embed" ProgID="PBrush" ShapeID="_x0000_s1033" DrawAspect="Content" ObjectID="_1445782043" r:id="rId10"/>
             </w:pict>
           </w:r>
           <w:r>
@@ -634,13 +634,6 @@
         </w:p>
         <w:p>
           <w:pPr>
-            <w:rPr>
-              <w:rFonts w:ascii="Arial" w:hAnsi="Arial" w:cs="Arial"/>
-            </w:rPr>
-          </w:pPr>
-        </w:p>
-        <w:p>
-          <w:pPr>
             <w:spacing w:after="0"/>
             <w:jc w:val="center"/>
             <w:rPr>
@@ -653,14 +646,7 @@
               <w:rFonts w:ascii="Arial" w:hAnsi="Arial" w:cs="Arial"/>
               <w:szCs w:val="28"/>
             </w:rPr>
-            <w:t xml:space="preserve">Año </w:t>
-          </w:r>
-          <w:r>
-            <w:rPr>
-              <w:rFonts w:ascii="Arial" w:hAnsi="Arial" w:cs="Arial"/>
-              <w:szCs w:val="28"/>
-            </w:rPr>
-            <w:t>2013</w:t>
+            <w:t>Fecha: 12/11/2013</w:t>
           </w:r>
         </w:p>
         <w:p>
@@ -688,6 +674,7 @@
               <w:sz w:val="32"/>
               <w:szCs w:val="32"/>
             </w:rPr>
+            <w:lastRenderedPageBreak/>
             <w:t>Historial de Versiones</w:t>
           </w:r>
         </w:p>
@@ -3370,7 +3357,7 @@
                         <a:blip r:embed="rId16">
                           <a:extLst>
                             <a:ext uri="{28A0092B-C50C-407E-A947-70E740481C1C}">
-                              <a14:useLocalDpi xmlns="" xmlns:wpc="http://schemas.microsoft.com/office/word/2010/wordprocessingCanvas" xmlns:mc="http://schemas.openxmlformats.org/markup-compatibility/2006" xmlns:o="urn:schemas-microsoft-com:office:office" xmlns:v="urn:schemas-microsoft-com:vml" xmlns:wp14="http://schemas.microsoft.com/office/word/2010/wordprocessingDrawing" xmlns:w10="urn:schemas-microsoft-com:office:word" xmlns:w="http://schemas.openxmlformats.org/wordprocessingml/2006/main" xmlns:w14="http://schemas.microsoft.com/office/word/2010/wordml" xmlns:wpg="http://schemas.microsoft.com/office/word/2010/wordprocessingGroup" xmlns:wpi="http://schemas.microsoft.com/office/word/2010/wordprocessingInk" xmlns:wps="http://schemas.microsoft.com/office/word/2010/wordprocessingShape" xmlns:a14="http://schemas.microsoft.com/office/drawing/2010/main" val="0"/>
+                              <a14:useLocalDpi xmlns:a14="http://schemas.microsoft.com/office/drawing/2010/main" xmlns:wps="http://schemas.microsoft.com/office/word/2010/wordprocessingShape" xmlns:wpi="http://schemas.microsoft.com/office/word/2010/wordprocessingInk" xmlns:wpg="http://schemas.microsoft.com/office/word/2010/wordprocessingGroup" xmlns:w14="http://schemas.microsoft.com/office/word/2010/wordml" xmlns:w="http://schemas.openxmlformats.org/wordprocessingml/2006/main" xmlns:w10="urn:schemas-microsoft-com:office:word" xmlns:wp14="http://schemas.microsoft.com/office/word/2010/wordprocessingDrawing" xmlns:v="urn:schemas-microsoft-com:vml" xmlns:o="urn:schemas-microsoft-com:office:office" xmlns:mc="http://schemas.openxmlformats.org/markup-compatibility/2006" xmlns:wpc="http://schemas.microsoft.com/office/word/2010/wordprocessingCanvas" xmlns="" val="0"/>
                             </a:ext>
                           </a:extLst>
                         </a:blip>
@@ -8039,7 +8026,7 @@
         <w:rFonts w:ascii="Arial" w:hAnsi="Arial" w:cs="Arial"/>
         <w:noProof/>
       </w:rPr>
-      <w:t>4</w:t>
+      <w:t>2</w:t>
     </w:r>
     <w:r>
       <w:rPr>
@@ -8122,7 +8109,7 @@
         <w:rFonts w:ascii="Arial" w:hAnsi="Arial" w:cs="Arial"/>
         <w:noProof/>
       </w:rPr>
-      <w:t>15</w:t>
+      <w:t>1</w:t>
     </w:r>
     <w:r>
       <w:rPr>
@@ -8254,7 +8241,7 @@
                         <a:blip r:embed="rId1">
                           <a:extLst>
                             <a:ext uri="{28A0092B-C50C-407E-A947-70E740481C1C}">
-                              <a14:useLocalDpi xmlns="" xmlns:wpc="http://schemas.microsoft.com/office/word/2010/wordprocessingCanvas" xmlns:mc="http://schemas.openxmlformats.org/markup-compatibility/2006" xmlns:o="urn:schemas-microsoft-com:office:office" xmlns:v="urn:schemas-microsoft-com:vml" xmlns:wp14="http://schemas.microsoft.com/office/word/2010/wordprocessingDrawing" xmlns:w10="urn:schemas-microsoft-com:office:word" xmlns:w="http://schemas.openxmlformats.org/wordprocessingml/2006/main" xmlns:w14="http://schemas.microsoft.com/office/word/2010/wordml" xmlns:w15="http://schemas.microsoft.com/office/word/2012/wordml" xmlns:wpg="http://schemas.microsoft.com/office/word/2010/wordprocessingGroup" xmlns:wpi="http://schemas.microsoft.com/office/word/2010/wordprocessingInk" xmlns:wps="http://schemas.microsoft.com/office/word/2010/wordprocessingShape" xmlns:a14="http://schemas.microsoft.com/office/drawing/2010/main" val="0"/>
+                              <a14:useLocalDpi xmlns:a14="http://schemas.microsoft.com/office/drawing/2010/main" xmlns:wps="http://schemas.microsoft.com/office/word/2010/wordprocessingShape" xmlns:wpi="http://schemas.microsoft.com/office/word/2010/wordprocessingInk" xmlns:wpg="http://schemas.microsoft.com/office/word/2010/wordprocessingGroup" xmlns:w15="http://schemas.microsoft.com/office/word/2012/wordml" xmlns:w14="http://schemas.microsoft.com/office/word/2010/wordml" xmlns:w="http://schemas.openxmlformats.org/wordprocessingml/2006/main" xmlns:w10="urn:schemas-microsoft-com:office:word" xmlns:wp14="http://schemas.microsoft.com/office/word/2010/wordprocessingDrawing" xmlns:v="urn:schemas-microsoft-com:vml" xmlns:o="urn:schemas-microsoft-com:office:office" xmlns:mc="http://schemas.openxmlformats.org/markup-compatibility/2006" xmlns:wpc="http://schemas.microsoft.com/office/word/2010/wordprocessingCanvas" xmlns="" val="0"/>
                             </a:ext>
                           </a:extLst>
                         </a:blip>
@@ -8457,7 +8444,7 @@
                         <a:blip r:embed="rId1">
                           <a:extLst>
                             <a:ext uri="{28A0092B-C50C-407E-A947-70E740481C1C}">
-                              <a14:useLocalDpi xmlns="" xmlns:wpc="http://schemas.microsoft.com/office/word/2010/wordprocessingCanvas" xmlns:mc="http://schemas.openxmlformats.org/markup-compatibility/2006" xmlns:o="urn:schemas-microsoft-com:office:office" xmlns:v="urn:schemas-microsoft-com:vml" xmlns:wp14="http://schemas.microsoft.com/office/word/2010/wordprocessingDrawing" xmlns:w10="urn:schemas-microsoft-com:office:word" xmlns:w="http://schemas.openxmlformats.org/wordprocessingml/2006/main" xmlns:w14="http://schemas.microsoft.com/office/word/2010/wordml" xmlns:w15="http://schemas.microsoft.com/office/word/2012/wordml" xmlns:wpg="http://schemas.microsoft.com/office/word/2010/wordprocessingGroup" xmlns:wpi="http://schemas.microsoft.com/office/word/2010/wordprocessingInk" xmlns:wps="http://schemas.microsoft.com/office/word/2010/wordprocessingShape" xmlns:a14="http://schemas.microsoft.com/office/drawing/2010/main" val="0"/>
+                              <a14:useLocalDpi xmlns:a14="http://schemas.microsoft.com/office/drawing/2010/main" xmlns:wps="http://schemas.microsoft.com/office/word/2010/wordprocessingShape" xmlns:wpi="http://schemas.microsoft.com/office/word/2010/wordprocessingInk" xmlns:wpg="http://schemas.microsoft.com/office/word/2010/wordprocessingGroup" xmlns:w15="http://schemas.microsoft.com/office/word/2012/wordml" xmlns:w14="http://schemas.microsoft.com/office/word/2010/wordml" xmlns:w="http://schemas.openxmlformats.org/wordprocessingml/2006/main" xmlns:w10="urn:schemas-microsoft-com:office:word" xmlns:wp14="http://schemas.microsoft.com/office/word/2010/wordprocessingDrawing" xmlns:v="urn:schemas-microsoft-com:vml" xmlns:o="urn:schemas-microsoft-com:office:office" xmlns:mc="http://schemas.openxmlformats.org/markup-compatibility/2006" xmlns:wpc="http://schemas.microsoft.com/office/word/2010/wordprocessingCanvas" xmlns="" val="0"/>
                             </a:ext>
                           </a:extLst>
                         </a:blip>

</xml_diff>